<commit_message>
Change export of peaks
</commit_message>
<xml_diff>
--- a/Raman/Raman/doc/Raman.docx
+++ b/Raman/Raman/doc/Raman.docx
@@ -1,10 +1,10 @@
 
 <file path=word/document.xml><?xml version="1.0" encoding="utf-8"?>
-<w:document xmlns:wpc="http://schemas.microsoft.com/office/word/2010/wordprocessingCanvas" xmlns:mc="http://schemas.openxmlformats.org/markup-compatibility/2006" xmlns:o="urn:schemas-microsoft-com:office:office" xmlns:r="http://schemas.openxmlformats.org/officeDocument/2006/relationships" xmlns:m="http://schemas.openxmlformats.org/officeDocument/2006/math" xmlns:v="urn:schemas-microsoft-com:vml" xmlns:wp14="http://schemas.microsoft.com/office/word/2010/wordprocessingDrawing" xmlns:wp="http://schemas.openxmlformats.org/drawingml/2006/wordprocessingDrawing" xmlns:w10="urn:schemas-microsoft-com:office:word" xmlns:w="http://schemas.openxmlformats.org/wordprocessingml/2006/main" xmlns:w14="http://schemas.microsoft.com/office/word/2010/wordml" xmlns:w15="http://schemas.microsoft.com/office/word/2012/wordml" xmlns:wpg="http://schemas.microsoft.com/office/word/2010/wordprocessingGroup" xmlns:wpi="http://schemas.microsoft.com/office/word/2010/wordprocessingInk" xmlns:wne="http://schemas.microsoft.com/office/word/2006/wordml" xmlns:wps="http://schemas.microsoft.com/office/word/2010/wordprocessingShape" mc:Ignorable="w14 w15 wp14">
+<w:document xmlns:wpc="http://schemas.microsoft.com/office/word/2010/wordprocessingCanvas" xmlns:cx="http://schemas.microsoft.com/office/drawing/2014/chartex" xmlns:cx1="http://schemas.microsoft.com/office/drawing/2015/9/8/chartex" xmlns:cx2="http://schemas.microsoft.com/office/drawing/2015/10/21/chartex" xmlns:cx3="http://schemas.microsoft.com/office/drawing/2016/5/9/chartex" xmlns:cx4="http://schemas.microsoft.com/office/drawing/2016/5/10/chartex" xmlns:cx5="http://schemas.microsoft.com/office/drawing/2016/5/11/chartex" xmlns:cx6="http://schemas.microsoft.com/office/drawing/2016/5/12/chartex" xmlns:cx7="http://schemas.microsoft.com/office/drawing/2016/5/13/chartex" xmlns:cx8="http://schemas.microsoft.com/office/drawing/2016/5/14/chartex" xmlns:mc="http://schemas.openxmlformats.org/markup-compatibility/2006" xmlns:aink="http://schemas.microsoft.com/office/drawing/2016/ink" xmlns:am3d="http://schemas.microsoft.com/office/drawing/2017/model3d" xmlns:o="urn:schemas-microsoft-com:office:office" xmlns:oel="http://schemas.microsoft.com/office/2019/extlst" xmlns:r="http://schemas.openxmlformats.org/officeDocument/2006/relationships" xmlns:m="http://schemas.openxmlformats.org/officeDocument/2006/math" xmlns:v="urn:schemas-microsoft-com:vml" xmlns:wp14="http://schemas.microsoft.com/office/word/2010/wordprocessingDrawing" xmlns:wp="http://schemas.openxmlformats.org/drawingml/2006/wordprocessingDrawing" xmlns:w10="urn:schemas-microsoft-com:office:word" xmlns:w="http://schemas.openxmlformats.org/wordprocessingml/2006/main" xmlns:w14="http://schemas.microsoft.com/office/word/2010/wordml" xmlns:w15="http://schemas.microsoft.com/office/word/2012/wordml" xmlns:w16cex="http://schemas.microsoft.com/office/word/2018/wordml/cex" xmlns:w16cid="http://schemas.microsoft.com/office/word/2016/wordml/cid" xmlns:w16="http://schemas.microsoft.com/office/word/2018/wordml" xmlns:w16du="http://schemas.microsoft.com/office/word/2023/wordml/word16du" xmlns:w16sdtdh="http://schemas.microsoft.com/office/word/2020/wordml/sdtdatahash" xmlns:w16se="http://schemas.microsoft.com/office/word/2015/wordml/symex" xmlns:wpg="http://schemas.microsoft.com/office/word/2010/wordprocessingGroup" xmlns:wpi="http://schemas.microsoft.com/office/word/2010/wordprocessingInk" xmlns:wne="http://schemas.microsoft.com/office/word/2006/wordml" xmlns:wps="http://schemas.microsoft.com/office/word/2010/wordprocessingShape" mc:Ignorable="w14 w15 w16se w16cid w16 w16cex w16sdtdh w16du wp14">
   <w:body>
     <w:p>
       <w:pPr>
-        <w:pStyle w:val="Heading1"/>
+        <w:pStyle w:val="Nadpis1"/>
         <w:rPr>
           <w:lang w:val="en-US"/>
         </w:rPr>
@@ -44,7 +44,7 @@
     </w:p>
     <w:p>
       <w:pPr>
-        <w:pStyle w:val="Heading2"/>
+        <w:pStyle w:val="Nadpis2"/>
         <w:rPr>
           <w:lang w:val="en-US"/>
         </w:rPr>
@@ -95,7 +95,7 @@
     </w:p>
     <w:p>
       <w:pPr>
-        <w:pStyle w:val="Heading2"/>
+        <w:pStyle w:val="Nadpis2"/>
         <w:rPr>
           <w:lang w:val="en-US"/>
         </w:rPr>
@@ -117,13 +117,7 @@
         <w:rPr>
           <w:lang w:val="en-US"/>
         </w:rPr>
-        <w:t xml:space="preserve">Select border points on baseline which represents the peak. </w:t>
-      </w:r>
-      <w:r>
-        <w:rPr>
-          <w:lang w:val="en-US"/>
-        </w:rPr>
-        <w:t>You can remove any point by clicking mouse middle button next to it.</w:t>
+        <w:t>Select border points on baseline which represents the peak. You can remove any point by clicking mouse middle button next to it.</w:t>
       </w:r>
     </w:p>
     <w:p>
@@ -138,24 +132,44 @@
           <w:b/>
           <w:lang w:val="en-US"/>
         </w:rPr>
-        <w:t>E</w:t>
+        <w:t>Format</w:t>
       </w:r>
       <w:r>
         <w:rPr>
           <w:b/>
           <w:lang w:val="en-US"/>
         </w:rPr>
-        <w:t>xported data</w:t>
-      </w:r>
-      <w:r>
-        <w:rPr>
-          <w:b/>
-          <w:lang w:val="en-US"/>
-        </w:rPr>
-        <w:t xml:space="preserve"> format</w:t>
-      </w:r>
-      <w:bookmarkStart w:id="0" w:name="_GoBack"/>
-      <w:bookmarkEnd w:id="0"/>
+        <w:t xml:space="preserve"> of file with exported peaks</w:t>
+      </w:r>
+    </w:p>
+    <w:p>
+      <w:pPr>
+        <w:rPr>
+          <w:bCs/>
+          <w:lang w:val="en-US"/>
+        </w:rPr>
+      </w:pPr>
+      <w:r>
+        <w:rPr>
+          <w:bCs/>
+          <w:lang w:val="en-US"/>
+        </w:rPr>
+        <w:t xml:space="preserve">File has following columns separated by </w:t>
+      </w:r>
+      <w:r>
+        <w:rPr>
+          <w:bCs/>
+          <w:lang w:val="en-US"/>
+        </w:rPr>
+        <w:t>t</w:t>
+      </w:r>
+      <w:r>
+        <w:rPr>
+          <w:bCs/>
+          <w:lang w:val="en-US"/>
+        </w:rPr>
+        <w:t>abulator:</w:t>
+      </w:r>
     </w:p>
     <w:p>
       <w:pPr>
@@ -173,13 +187,114 @@
         <w:rPr>
           <w:lang w:val="en-US"/>
         </w:rPr>
-        <w:t xml:space="preserve"> height; x coordinates of </w:t>
-      </w:r>
-      <w:r>
-        <w:rPr>
-          <w:lang w:val="en-US"/>
-        </w:rPr>
-        <w:t>left peak border; x coordinates of right peak border;x coordinates of peak</w:t>
+        <w:t xml:space="preserve"> </w:t>
+      </w:r>
+      <w:r>
+        <w:rPr>
+          <w:lang w:val="en-US"/>
+        </w:rPr>
+        <w:t>number</w:t>
+      </w:r>
+    </w:p>
+    <w:p>
+      <w:pPr>
+        <w:rPr>
+          <w:lang w:val="en-US"/>
+        </w:rPr>
+      </w:pPr>
+      <w:r>
+        <w:rPr>
+          <w:lang w:val="en-US"/>
+        </w:rPr>
+        <w:t xml:space="preserve">Spectrum </w:t>
+      </w:r>
+      <w:r>
+        <w:rPr>
+          <w:lang w:val="en-US"/>
+        </w:rPr>
+        <w:t>n</w:t>
+      </w:r>
+      <w:r>
+        <w:rPr>
+          <w:lang w:val="en-US"/>
+        </w:rPr>
+        <w:t>ame</w:t>
+      </w:r>
+    </w:p>
+    <w:p>
+      <w:pPr>
+        <w:rPr>
+          <w:lang w:val="en-US"/>
+        </w:rPr>
+      </w:pPr>
+      <w:r>
+        <w:rPr>
+          <w:lang w:val="en-US"/>
+        </w:rPr>
+        <w:t>Peak</w:t>
+      </w:r>
+      <w:r>
+        <w:rPr>
+          <w:lang w:val="en-US"/>
+        </w:rPr>
+        <w:t xml:space="preserve"> </w:t>
+      </w:r>
+      <w:r>
+        <w:rPr>
+          <w:lang w:val="en-US"/>
+        </w:rPr>
+        <w:t>height</w:t>
+      </w:r>
+      <w:r>
+        <w:rPr>
+          <w:lang w:val="en-US"/>
+        </w:rPr>
+        <w:t xml:space="preserve"> </w:t>
+      </w:r>
+    </w:p>
+    <w:p>
+      <w:pPr>
+        <w:rPr>
+          <w:lang w:val="en-US"/>
+        </w:rPr>
+      </w:pPr>
+      <w:r>
+        <w:rPr>
+          <w:lang w:val="en-US"/>
+        </w:rPr>
+        <w:t xml:space="preserve">x coordinates of </w:t>
+      </w:r>
+      <w:r>
+        <w:rPr>
+          <w:lang w:val="en-US"/>
+        </w:rPr>
+        <w:t>left peak border</w:t>
+      </w:r>
+    </w:p>
+    <w:p>
+      <w:pPr>
+        <w:rPr>
+          <w:lang w:val="en-US"/>
+        </w:rPr>
+      </w:pPr>
+      <w:r>
+        <w:rPr>
+          <w:lang w:val="en-US"/>
+        </w:rPr>
+        <w:t>x coordinates of right peak border</w:t>
+      </w:r>
+    </w:p>
+    <w:p>
+      <w:pPr>
+        <w:rPr>
+          <w:lang w:val="en-US"/>
+        </w:rPr>
+      </w:pPr>
+      <w:r>
+        <w:rPr>
+          <w:lang w:val="en-US"/>
+        </w:rPr>
+        <w:t>x coordinates of peak</w:t>
       </w:r>
     </w:p>
     <w:sectPr>
@@ -193,7 +308,7 @@
 </file>
 
 <file path=word/styles.xml><?xml version="1.0" encoding="utf-8"?>
-<w:styles xmlns:mc="http://schemas.openxmlformats.org/markup-compatibility/2006" xmlns:r="http://schemas.openxmlformats.org/officeDocument/2006/relationships" xmlns:w="http://schemas.openxmlformats.org/wordprocessingml/2006/main" xmlns:w14="http://schemas.microsoft.com/office/word/2010/wordml" xmlns:w15="http://schemas.microsoft.com/office/word/2012/wordml" mc:Ignorable="w14 w15">
+<w:styles xmlns:mc="http://schemas.openxmlformats.org/markup-compatibility/2006" xmlns:r="http://schemas.openxmlformats.org/officeDocument/2006/relationships" xmlns:w="http://schemas.openxmlformats.org/wordprocessingml/2006/main" xmlns:w14="http://schemas.microsoft.com/office/word/2010/wordml" xmlns:w15="http://schemas.microsoft.com/office/word/2012/wordml" xmlns:w16cex="http://schemas.microsoft.com/office/word/2018/wordml/cex" xmlns:w16cid="http://schemas.microsoft.com/office/word/2016/wordml/cid" xmlns:w16="http://schemas.microsoft.com/office/word/2018/wordml" xmlns:w16du="http://schemas.microsoft.com/office/word/2023/wordml/word16du" xmlns:w16sdtdh="http://schemas.microsoft.com/office/word/2020/wordml/sdtdatahash" xmlns:w16se="http://schemas.microsoft.com/office/word/2015/wordml/symex" mc:Ignorable="w14 w15 w16se w16cid w16 w16cex w16sdtdh w16du">
   <w:docDefaults>
     <w:rPrDefault>
       <w:rPr>
@@ -209,7 +324,7 @@
       </w:pPr>
     </w:pPrDefault>
   </w:docDefaults>
-  <w:latentStyles w:defLockedState="0" w:defUIPriority="99" w:defSemiHidden="0" w:defUnhideWhenUsed="0" w:defQFormat="0" w:count="371">
+  <w:latentStyles w:defLockedState="0" w:defUIPriority="99" w:defSemiHidden="0" w:defUnhideWhenUsed="0" w:defQFormat="0" w:count="376">
     <w:lsdException w:name="Normal" w:uiPriority="0" w:qFormat="1"/>
     <w:lsdException w:name="heading 1" w:uiPriority="9" w:qFormat="1"/>
     <w:lsdException w:name="heading 2" w:semiHidden="1" w:uiPriority="9" w:unhideWhenUsed="1" w:qFormat="1"/>
@@ -581,16 +696,21 @@
     <w:lsdException w:name="List Table 5 Dark Accent 6" w:uiPriority="50"/>
     <w:lsdException w:name="List Table 6 Colorful Accent 6" w:uiPriority="51"/>
     <w:lsdException w:name="List Table 7 Colorful Accent 6" w:uiPriority="52"/>
+    <w:lsdException w:name="Mention" w:semiHidden="1" w:unhideWhenUsed="1"/>
+    <w:lsdException w:name="Smart Hyperlink" w:semiHidden="1" w:unhideWhenUsed="1"/>
+    <w:lsdException w:name="Hashtag" w:semiHidden="1" w:unhideWhenUsed="1"/>
+    <w:lsdException w:name="Unresolved Mention" w:semiHidden="1" w:unhideWhenUsed="1"/>
+    <w:lsdException w:name="Smart Link" w:semiHidden="1" w:unhideWhenUsed="1"/>
   </w:latentStyles>
-  <w:style w:type="paragraph" w:default="1" w:styleId="Normal">
+  <w:style w:type="paragraph" w:default="1" w:styleId="Normln">
     <w:name w:val="Normal"/>
     <w:qFormat/>
   </w:style>
-  <w:style w:type="paragraph" w:styleId="Heading1">
+  <w:style w:type="paragraph" w:styleId="Nadpis1">
     <w:name w:val="heading 1"/>
-    <w:basedOn w:val="Normal"/>
-    <w:next w:val="Normal"/>
-    <w:link w:val="Heading1Char"/>
+    <w:basedOn w:val="Normln"/>
+    <w:next w:val="Normln"/>
+    <w:link w:val="Nadpis1Char"/>
     <w:uiPriority w:val="9"/>
     <w:qFormat/>
     <w:rsid w:val="002E0057"/>
@@ -607,11 +727,11 @@
       <w:szCs w:val="32"/>
     </w:rPr>
   </w:style>
-  <w:style w:type="paragraph" w:styleId="Heading2">
+  <w:style w:type="paragraph" w:styleId="Nadpis2">
     <w:name w:val="heading 2"/>
-    <w:basedOn w:val="Normal"/>
-    <w:next w:val="Normal"/>
-    <w:link w:val="Heading2Char"/>
+    <w:basedOn w:val="Normln"/>
+    <w:next w:val="Normln"/>
+    <w:link w:val="Nadpis2Char"/>
     <w:uiPriority w:val="9"/>
     <w:unhideWhenUsed/>
     <w:qFormat/>
@@ -629,11 +749,11 @@
       <w:szCs w:val="26"/>
     </w:rPr>
   </w:style>
-  <w:style w:type="paragraph" w:styleId="Heading3">
+  <w:style w:type="paragraph" w:styleId="Nadpis3">
     <w:name w:val="heading 3"/>
-    <w:basedOn w:val="Normal"/>
-    <w:next w:val="Normal"/>
-    <w:link w:val="Heading3Char"/>
+    <w:basedOn w:val="Normln"/>
+    <w:next w:val="Normln"/>
+    <w:link w:val="Nadpis3Char"/>
     <w:uiPriority w:val="9"/>
     <w:unhideWhenUsed/>
     <w:qFormat/>
@@ -651,13 +771,13 @@
       <w:szCs w:val="24"/>
     </w:rPr>
   </w:style>
-  <w:style w:type="character" w:default="1" w:styleId="DefaultParagraphFont">
+  <w:style w:type="character" w:default="1" w:styleId="Standardnpsmoodstavce">
     <w:name w:val="Default Paragraph Font"/>
     <w:uiPriority w:val="1"/>
     <w:semiHidden/>
     <w:unhideWhenUsed/>
   </w:style>
-  <w:style w:type="table" w:default="1" w:styleId="TableNormal">
+  <w:style w:type="table" w:default="1" w:styleId="Normlntabulka">
     <w:name w:val="Normal Table"/>
     <w:uiPriority w:val="99"/>
     <w:semiHidden/>
@@ -672,16 +792,16 @@
       </w:tblCellMar>
     </w:tblPr>
   </w:style>
-  <w:style w:type="numbering" w:default="1" w:styleId="NoList">
+  <w:style w:type="numbering" w:default="1" w:styleId="Bezseznamu">
     <w:name w:val="No List"/>
     <w:uiPriority w:val="99"/>
     <w:semiHidden/>
     <w:unhideWhenUsed/>
   </w:style>
-  <w:style w:type="character" w:customStyle="1" w:styleId="Heading1Char">
-    <w:name w:val="Heading 1 Char"/>
-    <w:basedOn w:val="DefaultParagraphFont"/>
-    <w:link w:val="Heading1"/>
+  <w:style w:type="character" w:customStyle="1" w:styleId="Nadpis1Char">
+    <w:name w:val="Nadpis 1 Char"/>
+    <w:basedOn w:val="Standardnpsmoodstavce"/>
+    <w:link w:val="Nadpis1"/>
     <w:uiPriority w:val="9"/>
     <w:rsid w:val="002E0057"/>
     <w:rPr>
@@ -691,10 +811,10 @@
       <w:szCs w:val="32"/>
     </w:rPr>
   </w:style>
-  <w:style w:type="character" w:customStyle="1" w:styleId="Heading2Char">
-    <w:name w:val="Heading 2 Char"/>
-    <w:basedOn w:val="DefaultParagraphFont"/>
-    <w:link w:val="Heading2"/>
+  <w:style w:type="character" w:customStyle="1" w:styleId="Nadpis2Char">
+    <w:name w:val="Nadpis 2 Char"/>
+    <w:basedOn w:val="Standardnpsmoodstavce"/>
+    <w:link w:val="Nadpis2"/>
     <w:uiPriority w:val="9"/>
     <w:rsid w:val="002E0057"/>
     <w:rPr>
@@ -704,10 +824,10 @@
       <w:szCs w:val="26"/>
     </w:rPr>
   </w:style>
-  <w:style w:type="character" w:customStyle="1" w:styleId="Heading3Char">
-    <w:name w:val="Heading 3 Char"/>
-    <w:basedOn w:val="DefaultParagraphFont"/>
-    <w:link w:val="Heading3"/>
+  <w:style w:type="character" w:customStyle="1" w:styleId="Nadpis3Char">
+    <w:name w:val="Nadpis 3 Char"/>
+    <w:basedOn w:val="Standardnpsmoodstavce"/>
+    <w:link w:val="Nadpis3"/>
     <w:uiPriority w:val="9"/>
     <w:rsid w:val="002E0057"/>
     <w:rPr>

</xml_diff>

<commit_message>
Configure number of export decimal places
</commit_message>
<xml_diff>
--- a/Raman/Raman/doc/Raman.docx
+++ b/Raman/Raman/doc/Raman.docx
@@ -4,7 +4,7 @@
   <w:body>
     <w:p>
       <w:pPr>
-        <w:pStyle w:val="Nadpis1"/>
+        <w:pStyle w:val="Heading1"/>
         <w:rPr>
           <w:lang w:val="en-US"/>
         </w:rPr>
@@ -44,7 +44,7 @@
     </w:p>
     <w:p>
       <w:pPr>
-        <w:pStyle w:val="Nadpis2"/>
+        <w:pStyle w:val="Heading2"/>
         <w:rPr>
           <w:lang w:val="en-US"/>
         </w:rPr>
@@ -102,28 +102,16 @@
     </w:p>
     <w:p>
       <w:pPr>
-        <w:pStyle w:val="Nadpis2"/>
-        <w:rPr>
-          <w:lang w:val="en-US"/>
-        </w:rPr>
-      </w:pPr>
-      <w:r>
-        <w:rPr>
-          <w:lang w:val="en-US"/>
-        </w:rPr>
-        <w:t xml:space="preserve">Open </w:t>
-      </w:r>
-      <w:r>
-        <w:rPr>
-          <w:lang w:val="en-US"/>
-        </w:rPr>
-        <w:t xml:space="preserve">Multi </w:t>
-      </w:r>
-      <w:r>
-        <w:rPr>
-          <w:lang w:val="en-US"/>
-        </w:rPr>
-        <w:t>Spectrum Files</w:t>
+        <w:pStyle w:val="Heading2"/>
+        <w:rPr>
+          <w:lang w:val="en-US"/>
+        </w:rPr>
+      </w:pPr>
+      <w:r>
+        <w:rPr>
+          <w:lang w:val="en-US"/>
+        </w:rPr>
+        <w:t>Open Multi Spectrum Files</w:t>
       </w:r>
     </w:p>
     <w:p>
@@ -212,30 +200,12 @@
           <w:lang w:val="en-US"/>
         </w:rPr>
         <w:br/>
-        <w:t xml:space="preserve">Third </w:t>
-      </w:r>
-      <w:r>
-        <w:rPr>
-          <w:lang w:val="en-US"/>
-        </w:rPr>
-        <w:t xml:space="preserve">line contains y coordinates (separated by space) of </w:t>
-      </w:r>
-      <w:r>
-        <w:rPr>
-          <w:lang w:val="en-US"/>
-        </w:rPr>
-        <w:t xml:space="preserve">second </w:t>
-      </w:r>
-      <w:r>
-        <w:rPr>
-          <w:lang w:val="en-US"/>
-        </w:rPr>
-        <w:t>spectrum.</w:t>
-      </w:r>
-    </w:p>
-    <w:p>
-      <w:pPr>
-        <w:pStyle w:val="Nadpis2"/>
+        <w:t>Third line contains y coordinates (separated by space) of second spectrum.</w:t>
+      </w:r>
+    </w:p>
+    <w:p>
+      <w:pPr>
+        <w:pStyle w:val="Heading2"/>
         <w:rPr>
           <w:lang w:val="en-US"/>
         </w:rPr>
@@ -257,12 +227,26 @@
         <w:rPr>
           <w:lang w:val="en-US"/>
         </w:rPr>
-        <w:t>User can Zoom In and Zoom Out just scrolling mouse middle button. Dragging mouse middle button moves the view.</w:t>
-      </w:r>
-    </w:p>
-    <w:p>
-      <w:pPr>
-        <w:pStyle w:val="Nadpis2"/>
+        <w:t xml:space="preserve">User can Zoom </w:t>
+      </w:r>
+      <w:proofErr w:type="gramStart"/>
+      <w:r>
+        <w:rPr>
+          <w:lang w:val="en-US"/>
+        </w:rPr>
+        <w:t>In</w:t>
+      </w:r>
+      <w:proofErr w:type="gramEnd"/>
+      <w:r>
+        <w:rPr>
+          <w:lang w:val="en-US"/>
+        </w:rPr>
+        <w:t xml:space="preserve"> and Zoom Out just scrolling mouse middle button. Dragging mouse middle button moves the view.</w:t>
+      </w:r>
+    </w:p>
+    <w:p>
+      <w:pPr>
+        <w:pStyle w:val="Heading2"/>
         <w:rPr>
           <w:lang w:val="en-US"/>
         </w:rPr>
@@ -289,7 +273,7 @@
     </w:p>
     <w:p>
       <w:pPr>
-        <w:pStyle w:val="Nadpis2"/>
+        <w:pStyle w:val="Heading2"/>
         <w:rPr>
           <w:lang w:val="en-US"/>
         </w:rPr>
@@ -316,7 +300,7 @@
     </w:p>
     <w:p>
       <w:pPr>
-        <w:pStyle w:val="Nadpis2"/>
+        <w:pStyle w:val="Heading2"/>
         <w:rPr>
           <w:lang w:val="en-US"/>
         </w:rPr>
@@ -435,7 +419,7 @@
     </w:p>
     <w:p>
       <w:pPr>
-        <w:pStyle w:val="Nadpis2"/>
+        <w:pStyle w:val="Heading2"/>
         <w:rPr>
           <w:lang w:val="en-US"/>
         </w:rPr>
@@ -488,7 +472,7 @@
     </w:p>
     <w:p>
       <w:pPr>
-        <w:pStyle w:val="Nadpis2"/>
+        <w:pStyle w:val="Heading2"/>
         <w:rPr>
           <w:lang w:val="en-US"/>
         </w:rPr>
@@ -553,8 +537,129 @@
           <w:bCs/>
           <w:lang w:val="en-US"/>
         </w:rPr>
-        <w:t>Spectrum_Name,Peak_Number,Peak_Start,Peak_End,Peak_Height,Peak_Position,Area</w:t>
-      </w:r>
+        <w:t>Spectrum_</w:t>
+      </w:r>
+      <w:proofErr w:type="gramStart"/>
+      <w:r>
+        <w:rPr>
+          <w:bCs/>
+          <w:lang w:val="en-US"/>
+        </w:rPr>
+        <w:t>Name,Peak</w:t>
+      </w:r>
+      <w:proofErr w:type="gramEnd"/>
+      <w:r>
+        <w:rPr>
+          <w:bCs/>
+          <w:lang w:val="en-US"/>
+        </w:rPr>
+        <w:t>_Number,Peak_Start,Peak_End,Peak_Height,Peak_Position,Area</w:t>
+      </w:r>
+    </w:p>
+    <w:p>
+      <w:pPr>
+        <w:pStyle w:val="Heading2"/>
+        <w:rPr>
+          <w:lang w:val="en-US"/>
+        </w:rPr>
+      </w:pPr>
+      <w:r>
+        <w:rPr>
+          <w:lang w:val="en-US"/>
+        </w:rPr>
+        <w:t>Configuration file values</w:t>
+      </w:r>
+    </w:p>
+    <w:p>
+      <w:pPr>
+        <w:rPr>
+          <w:lang w:val="en-US"/>
+        </w:rPr>
+      </w:pPr>
+      <w:r>
+        <w:rPr>
+          <w:lang w:val="en-US"/>
+        </w:rPr>
+        <w:t xml:space="preserve">  "</w:t>
+      </w:r>
+      <w:proofErr w:type="spellStart"/>
+      <w:r>
+        <w:rPr>
+          <w:lang w:val="en-US"/>
+        </w:rPr>
+        <w:t>X</w:t>
+      </w:r>
+      <w:r>
+        <w:rPr>
+          <w:lang w:val="en-US"/>
+        </w:rPr>
+        <w:t>DecimalPlaces</w:t>
+      </w:r>
+      <w:proofErr w:type="spellEnd"/>
+      <w:r>
+        <w:rPr>
+          <w:lang w:val="en-US"/>
+        </w:rPr>
+        <w:t>": "1"</w:t>
+      </w:r>
+      <w:r>
+        <w:rPr>
+          <w:lang w:val="en-US"/>
+        </w:rPr>
+        <w:t xml:space="preserve"> Number of decimal places of X values.  Used by spectrum export or when values shown in application status bar. Default value is 0.</w:t>
+      </w:r>
+    </w:p>
+    <w:p>
+      <w:pPr>
+        <w:rPr>
+          <w:lang w:val="en-US"/>
+        </w:rPr>
+      </w:pPr>
+      <w:r>
+        <w:rPr>
+          <w:lang w:val="en-US"/>
+        </w:rPr>
+        <w:t xml:space="preserve">  "</w:t>
+      </w:r>
+      <w:proofErr w:type="spellStart"/>
+      <w:r>
+        <w:rPr>
+          <w:lang w:val="en-US"/>
+        </w:rPr>
+        <w:t>Y</w:t>
+      </w:r>
+      <w:r>
+        <w:rPr>
+          <w:lang w:val="en-US"/>
+        </w:rPr>
+        <w:t>DecimalPlaces</w:t>
+      </w:r>
+      <w:proofErr w:type="spellEnd"/>
+      <w:r>
+        <w:rPr>
+          <w:lang w:val="en-US"/>
+        </w:rPr>
+        <w:t>": "1"</w:t>
+      </w:r>
+      <w:r>
+        <w:rPr>
+          <w:lang w:val="en-US"/>
+        </w:rPr>
+        <w:t xml:space="preserve"> Number of decimal places of Y values.  Used by spectrum export or when values shown in application status bar.</w:t>
+      </w:r>
+      <w:r>
+        <w:rPr>
+          <w:lang w:val="en-US"/>
+        </w:rPr>
+        <w:t xml:space="preserve"> Default value is 0.</w:t>
+      </w:r>
+    </w:p>
+    <w:p>
+      <w:pPr>
+        <w:rPr>
+          <w:lang w:val="en-US"/>
+        </w:rPr>
+      </w:pPr>
     </w:p>
     <w:sectPr>
       <w:footerReference w:type="even" r:id="rId6"/>
@@ -598,7 +703,7 @@
 <w:ftr xmlns:wpc="http://schemas.microsoft.com/office/word/2010/wordprocessingCanvas" xmlns:cx="http://schemas.microsoft.com/office/drawing/2014/chartex" xmlns:cx1="http://schemas.microsoft.com/office/drawing/2015/9/8/chartex" xmlns:cx2="http://schemas.microsoft.com/office/drawing/2015/10/21/chartex" xmlns:cx3="http://schemas.microsoft.com/office/drawing/2016/5/9/chartex" xmlns:cx4="http://schemas.microsoft.com/office/drawing/2016/5/10/chartex" xmlns:cx5="http://schemas.microsoft.com/office/drawing/2016/5/11/chartex" xmlns:cx6="http://schemas.microsoft.com/office/drawing/2016/5/12/chartex" xmlns:cx7="http://schemas.microsoft.com/office/drawing/2016/5/13/chartex" xmlns:cx8="http://schemas.microsoft.com/office/drawing/2016/5/14/chartex" xmlns:mc="http://schemas.openxmlformats.org/markup-compatibility/2006" xmlns:aink="http://schemas.microsoft.com/office/drawing/2016/ink" xmlns:am3d="http://schemas.microsoft.com/office/drawing/2017/model3d" xmlns:o="urn:schemas-microsoft-com:office:office" xmlns:oel="http://schemas.microsoft.com/office/2019/extlst" xmlns:r="http://schemas.openxmlformats.org/officeDocument/2006/relationships" xmlns:m="http://schemas.openxmlformats.org/officeDocument/2006/math" xmlns:v="urn:schemas-microsoft-com:vml" xmlns:wp14="http://schemas.microsoft.com/office/word/2010/wordprocessingDrawing" xmlns:wp="http://schemas.openxmlformats.org/drawingml/2006/wordprocessingDrawing" xmlns:w10="urn:schemas-microsoft-com:office:word" xmlns:w="http://schemas.openxmlformats.org/wordprocessingml/2006/main" xmlns:w14="http://schemas.microsoft.com/office/word/2010/wordml" xmlns:w15="http://schemas.microsoft.com/office/word/2012/wordml" xmlns:w16cex="http://schemas.microsoft.com/office/word/2018/wordml/cex" xmlns:w16cid="http://schemas.microsoft.com/office/word/2016/wordml/cid" xmlns:w16="http://schemas.microsoft.com/office/word/2018/wordml" xmlns:w16du="http://schemas.microsoft.com/office/word/2023/wordml/word16du" xmlns:w16sdtdh="http://schemas.microsoft.com/office/word/2020/wordml/sdtdatahash" xmlns:w16se="http://schemas.microsoft.com/office/word/2015/wordml/symex" xmlns:wpg="http://schemas.microsoft.com/office/word/2010/wordprocessingGroup" xmlns:wpi="http://schemas.microsoft.com/office/word/2010/wordprocessingInk" xmlns:wne="http://schemas.microsoft.com/office/word/2006/wordml" xmlns:wps="http://schemas.microsoft.com/office/word/2010/wordprocessingShape" mc:Ignorable="w14 w15 w16se w16cid w16 w16cex w16sdtdh w16du wp14">
   <w:p>
     <w:pPr>
-      <w:pStyle w:val="Zpat"/>
+      <w:pStyle w:val="Footer"/>
     </w:pPr>
     <w:r>
       <w:rPr>
@@ -728,7 +833,7 @@
 <w:ftr xmlns:wpc="http://schemas.microsoft.com/office/word/2010/wordprocessingCanvas" xmlns:cx="http://schemas.microsoft.com/office/drawing/2014/chartex" xmlns:cx1="http://schemas.microsoft.com/office/drawing/2015/9/8/chartex" xmlns:cx2="http://schemas.microsoft.com/office/drawing/2015/10/21/chartex" xmlns:cx3="http://schemas.microsoft.com/office/drawing/2016/5/9/chartex" xmlns:cx4="http://schemas.microsoft.com/office/drawing/2016/5/10/chartex" xmlns:cx5="http://schemas.microsoft.com/office/drawing/2016/5/11/chartex" xmlns:cx6="http://schemas.microsoft.com/office/drawing/2016/5/12/chartex" xmlns:cx7="http://schemas.microsoft.com/office/drawing/2016/5/13/chartex" xmlns:cx8="http://schemas.microsoft.com/office/drawing/2016/5/14/chartex" xmlns:mc="http://schemas.openxmlformats.org/markup-compatibility/2006" xmlns:aink="http://schemas.microsoft.com/office/drawing/2016/ink" xmlns:am3d="http://schemas.microsoft.com/office/drawing/2017/model3d" xmlns:o="urn:schemas-microsoft-com:office:office" xmlns:oel="http://schemas.microsoft.com/office/2019/extlst" xmlns:r="http://schemas.openxmlformats.org/officeDocument/2006/relationships" xmlns:m="http://schemas.openxmlformats.org/officeDocument/2006/math" xmlns:v="urn:schemas-microsoft-com:vml" xmlns:wp14="http://schemas.microsoft.com/office/word/2010/wordprocessingDrawing" xmlns:wp="http://schemas.openxmlformats.org/drawingml/2006/wordprocessingDrawing" xmlns:w10="urn:schemas-microsoft-com:office:word" xmlns:w="http://schemas.openxmlformats.org/wordprocessingml/2006/main" xmlns:w14="http://schemas.microsoft.com/office/word/2010/wordml" xmlns:w15="http://schemas.microsoft.com/office/word/2012/wordml" xmlns:w16cex="http://schemas.microsoft.com/office/word/2018/wordml/cex" xmlns:w16cid="http://schemas.microsoft.com/office/word/2016/wordml/cid" xmlns:w16="http://schemas.microsoft.com/office/word/2018/wordml" xmlns:w16du="http://schemas.microsoft.com/office/word/2023/wordml/word16du" xmlns:w16sdtdh="http://schemas.microsoft.com/office/word/2020/wordml/sdtdatahash" xmlns:w16se="http://schemas.microsoft.com/office/word/2015/wordml/symex" xmlns:wpg="http://schemas.microsoft.com/office/word/2010/wordprocessingGroup" xmlns:wpi="http://schemas.microsoft.com/office/word/2010/wordprocessingInk" xmlns:wne="http://schemas.microsoft.com/office/word/2006/wordml" xmlns:wps="http://schemas.microsoft.com/office/word/2010/wordprocessingShape" mc:Ignorable="w14 w15 w16se w16cid w16 w16cex w16sdtdh w16du wp14">
   <w:p>
     <w:pPr>
-      <w:pStyle w:val="Zpat"/>
+      <w:pStyle w:val="Footer"/>
     </w:pPr>
     <w:r>
       <w:rPr>
@@ -858,7 +963,7 @@
 <w:ftr xmlns:wpc="http://schemas.microsoft.com/office/word/2010/wordprocessingCanvas" xmlns:cx="http://schemas.microsoft.com/office/drawing/2014/chartex" xmlns:cx1="http://schemas.microsoft.com/office/drawing/2015/9/8/chartex" xmlns:cx2="http://schemas.microsoft.com/office/drawing/2015/10/21/chartex" xmlns:cx3="http://schemas.microsoft.com/office/drawing/2016/5/9/chartex" xmlns:cx4="http://schemas.microsoft.com/office/drawing/2016/5/10/chartex" xmlns:cx5="http://schemas.microsoft.com/office/drawing/2016/5/11/chartex" xmlns:cx6="http://schemas.microsoft.com/office/drawing/2016/5/12/chartex" xmlns:cx7="http://schemas.microsoft.com/office/drawing/2016/5/13/chartex" xmlns:cx8="http://schemas.microsoft.com/office/drawing/2016/5/14/chartex" xmlns:mc="http://schemas.openxmlformats.org/markup-compatibility/2006" xmlns:aink="http://schemas.microsoft.com/office/drawing/2016/ink" xmlns:am3d="http://schemas.microsoft.com/office/drawing/2017/model3d" xmlns:o="urn:schemas-microsoft-com:office:office" xmlns:oel="http://schemas.microsoft.com/office/2019/extlst" xmlns:r="http://schemas.openxmlformats.org/officeDocument/2006/relationships" xmlns:m="http://schemas.openxmlformats.org/officeDocument/2006/math" xmlns:v="urn:schemas-microsoft-com:vml" xmlns:wp14="http://schemas.microsoft.com/office/word/2010/wordprocessingDrawing" xmlns:wp="http://schemas.openxmlformats.org/drawingml/2006/wordprocessingDrawing" xmlns:w10="urn:schemas-microsoft-com:office:word" xmlns:w="http://schemas.openxmlformats.org/wordprocessingml/2006/main" xmlns:w14="http://schemas.microsoft.com/office/word/2010/wordml" xmlns:w15="http://schemas.microsoft.com/office/word/2012/wordml" xmlns:w16cex="http://schemas.microsoft.com/office/word/2018/wordml/cex" xmlns:w16cid="http://schemas.microsoft.com/office/word/2016/wordml/cid" xmlns:w16="http://schemas.microsoft.com/office/word/2018/wordml" xmlns:w16du="http://schemas.microsoft.com/office/word/2023/wordml/word16du" xmlns:w16sdtdh="http://schemas.microsoft.com/office/word/2020/wordml/sdtdatahash" xmlns:w16se="http://schemas.microsoft.com/office/word/2015/wordml/symex" xmlns:wpg="http://schemas.microsoft.com/office/word/2010/wordprocessingGroup" xmlns:wpi="http://schemas.microsoft.com/office/word/2010/wordprocessingInk" xmlns:wne="http://schemas.microsoft.com/office/word/2006/wordml" xmlns:wps="http://schemas.microsoft.com/office/word/2010/wordprocessingShape" mc:Ignorable="w14 w15 w16se w16cid w16 w16cex w16sdtdh w16du wp14">
   <w:p>
     <w:pPr>
-      <w:pStyle w:val="Zpat"/>
+      <w:pStyle w:val="Footer"/>
     </w:pPr>
     <w:r>
       <w:rPr>
@@ -1404,16 +1509,16 @@
     <w:lsdException w:name="Unresolved Mention" w:semiHidden="1" w:unhideWhenUsed="1"/>
     <w:lsdException w:name="Smart Link" w:semiHidden="1" w:unhideWhenUsed="1"/>
   </w:latentStyles>
-  <w:style w:type="paragraph" w:default="1" w:styleId="Normln">
+  <w:style w:type="paragraph" w:default="1" w:styleId="Normal">
     <w:name w:val="Normal"/>
     <w:qFormat/>
     <w:rsid w:val="00F66B3F"/>
   </w:style>
-  <w:style w:type="paragraph" w:styleId="Nadpis1">
+  <w:style w:type="paragraph" w:styleId="Heading1">
     <w:name w:val="heading 1"/>
-    <w:basedOn w:val="Normln"/>
-    <w:next w:val="Normln"/>
-    <w:link w:val="Nadpis1Char"/>
+    <w:basedOn w:val="Normal"/>
+    <w:next w:val="Normal"/>
+    <w:link w:val="Heading1Char"/>
     <w:uiPriority w:val="9"/>
     <w:qFormat/>
     <w:rsid w:val="002E0057"/>
@@ -1430,11 +1535,11 @@
       <w:szCs w:val="32"/>
     </w:rPr>
   </w:style>
-  <w:style w:type="paragraph" w:styleId="Nadpis2">
+  <w:style w:type="paragraph" w:styleId="Heading2">
     <w:name w:val="heading 2"/>
-    <w:basedOn w:val="Normln"/>
-    <w:next w:val="Normln"/>
-    <w:link w:val="Nadpis2Char"/>
+    <w:basedOn w:val="Normal"/>
+    <w:next w:val="Normal"/>
+    <w:link w:val="Heading2Char"/>
     <w:uiPriority w:val="9"/>
     <w:unhideWhenUsed/>
     <w:qFormat/>
@@ -1452,11 +1557,11 @@
       <w:szCs w:val="26"/>
     </w:rPr>
   </w:style>
-  <w:style w:type="paragraph" w:styleId="Nadpis3">
+  <w:style w:type="paragraph" w:styleId="Heading3">
     <w:name w:val="heading 3"/>
-    <w:basedOn w:val="Normln"/>
-    <w:next w:val="Normln"/>
-    <w:link w:val="Nadpis3Char"/>
+    <w:basedOn w:val="Normal"/>
+    <w:next w:val="Normal"/>
+    <w:link w:val="Heading3Char"/>
     <w:uiPriority w:val="9"/>
     <w:unhideWhenUsed/>
     <w:qFormat/>
@@ -1474,13 +1579,13 @@
       <w:szCs w:val="24"/>
     </w:rPr>
   </w:style>
-  <w:style w:type="character" w:default="1" w:styleId="Standardnpsmoodstavce">
+  <w:style w:type="character" w:default="1" w:styleId="DefaultParagraphFont">
     <w:name w:val="Default Paragraph Font"/>
     <w:uiPriority w:val="1"/>
     <w:semiHidden/>
     <w:unhideWhenUsed/>
   </w:style>
-  <w:style w:type="table" w:default="1" w:styleId="Normlntabulka">
+  <w:style w:type="table" w:default="1" w:styleId="TableNormal">
     <w:name w:val="Normal Table"/>
     <w:uiPriority w:val="99"/>
     <w:semiHidden/>
@@ -1495,16 +1600,16 @@
       </w:tblCellMar>
     </w:tblPr>
   </w:style>
-  <w:style w:type="numbering" w:default="1" w:styleId="Bezseznamu">
+  <w:style w:type="numbering" w:default="1" w:styleId="NoList">
     <w:name w:val="No List"/>
     <w:uiPriority w:val="99"/>
     <w:semiHidden/>
     <w:unhideWhenUsed/>
   </w:style>
-  <w:style w:type="character" w:customStyle="1" w:styleId="Nadpis1Char">
-    <w:name w:val="Nadpis 1 Char"/>
-    <w:basedOn w:val="Standardnpsmoodstavce"/>
-    <w:link w:val="Nadpis1"/>
+  <w:style w:type="character" w:customStyle="1" w:styleId="Heading1Char">
+    <w:name w:val="Heading 1 Char"/>
+    <w:basedOn w:val="DefaultParagraphFont"/>
+    <w:link w:val="Heading1"/>
     <w:uiPriority w:val="9"/>
     <w:rsid w:val="002E0057"/>
     <w:rPr>
@@ -1514,10 +1619,10 @@
       <w:szCs w:val="32"/>
     </w:rPr>
   </w:style>
-  <w:style w:type="character" w:customStyle="1" w:styleId="Nadpis2Char">
-    <w:name w:val="Nadpis 2 Char"/>
-    <w:basedOn w:val="Standardnpsmoodstavce"/>
-    <w:link w:val="Nadpis2"/>
+  <w:style w:type="character" w:customStyle="1" w:styleId="Heading2Char">
+    <w:name w:val="Heading 2 Char"/>
+    <w:basedOn w:val="DefaultParagraphFont"/>
+    <w:link w:val="Heading2"/>
     <w:uiPriority w:val="9"/>
     <w:rsid w:val="002E0057"/>
     <w:rPr>
@@ -1527,10 +1632,10 @@
       <w:szCs w:val="26"/>
     </w:rPr>
   </w:style>
-  <w:style w:type="character" w:customStyle="1" w:styleId="Nadpis3Char">
-    <w:name w:val="Nadpis 3 Char"/>
-    <w:basedOn w:val="Standardnpsmoodstavce"/>
-    <w:link w:val="Nadpis3"/>
+  <w:style w:type="character" w:customStyle="1" w:styleId="Heading3Char">
+    <w:name w:val="Heading 3 Char"/>
+    <w:basedOn w:val="DefaultParagraphFont"/>
+    <w:link w:val="Heading3"/>
     <w:uiPriority w:val="9"/>
     <w:rsid w:val="002E0057"/>
     <w:rPr>
@@ -1540,10 +1645,10 @@
       <w:szCs w:val="24"/>
     </w:rPr>
   </w:style>
-  <w:style w:type="paragraph" w:styleId="Zpat">
+  <w:style w:type="paragraph" w:styleId="Footer">
     <w:name w:val="footer"/>
-    <w:basedOn w:val="Normln"/>
-    <w:link w:val="ZpatChar"/>
+    <w:basedOn w:val="Normal"/>
+    <w:link w:val="FooterChar"/>
     <w:uiPriority w:val="99"/>
     <w:unhideWhenUsed/>
     <w:rsid w:val="00D238FB"/>
@@ -1555,10 +1660,10 @@
       <w:spacing w:after="0" w:line="240" w:lineRule="auto"/>
     </w:pPr>
   </w:style>
-  <w:style w:type="character" w:customStyle="1" w:styleId="ZpatChar">
-    <w:name w:val="Zápatí Char"/>
-    <w:basedOn w:val="Standardnpsmoodstavce"/>
-    <w:link w:val="Zpat"/>
+  <w:style w:type="character" w:customStyle="1" w:styleId="FooterChar">
+    <w:name w:val="Footer Char"/>
+    <w:basedOn w:val="DefaultParagraphFont"/>
+    <w:link w:val="Footer"/>
     <w:uiPriority w:val="99"/>
     <w:rsid w:val="00D238FB"/>
   </w:style>

</xml_diff>